<commit_message>
modificacion de las hu 4-5 las de la interfaz de edicion
</commit_message>
<xml_diff>
--- a/doc/1.1_Ingenieria/1.1_Requisitos/04_HU.docx
+++ b/doc/1.1_Ingenieria/1.1_Requisitos/04_HU.docx
@@ -11,6 +11,7 @@
         </w:rPr>
       </w:pPr>
       <w:bookmarkStart w:id="0" w:name="__RefHeading__3530_508268592"/>
+      <w:bookmarkStart w:id="1" w:name="_GoBack"/>
       <w:r>
         <w:rPr>
           <w:rFonts w:ascii="Liberation Sans" w:hAnsi="Liberation Sans"/>
@@ -28,7 +29,17 @@
           <w:i/>
           <w:sz w:val="20"/>
         </w:rPr>
-        <w:t xml:space="preserve">Mostrar relaciones entre palabras (sinónimos, </w:t>
+        <w:t>Gestionar palabras en</w:t>
+      </w:r>
+      <w:r>
+        <w:rPr>
+          <w:rFonts w:ascii="Liberation Sans" w:hAnsi="Liberation Sans"/>
+          <w:b w:val="0"/>
+          <w:bCs w:val="0"/>
+          <w:i/>
+          <w:sz w:val="20"/>
+        </w:rPr>
+        <w:t xml:space="preserve"> </w:t>
       </w:r>
       <w:proofErr w:type="spellStart"/>
       <w:r>
@@ -39,7 +50,18 @@
           <w:i/>
           <w:sz w:val="20"/>
         </w:rPr>
-        <w:t>etc</w:t>
+        <w:t>QtNLP-</w:t>
+      </w:r>
+      <w:proofErr w:type="gramStart"/>
+      <w:r>
+        <w:rPr>
+          <w:rFonts w:ascii="Liberation Sans" w:hAnsi="Liberation Sans"/>
+          <w:b w:val="0"/>
+          <w:bCs w:val="0"/>
+          <w:i/>
+          <w:sz w:val="20"/>
+        </w:rPr>
+        <w:t>Wordnet</w:t>
       </w:r>
       <w:proofErr w:type="spellEnd"/>
       <w:r>
@@ -50,7 +72,40 @@
           <w:i/>
           <w:sz w:val="20"/>
         </w:rPr>
-        <w:t>).</w:t>
+        <w:t>(</w:t>
+      </w:r>
+      <w:proofErr w:type="spellStart"/>
+      <w:proofErr w:type="gramEnd"/>
+      <w:r>
+        <w:rPr>
+          <w:rFonts w:ascii="Liberation Sans" w:hAnsi="Liberation Sans"/>
+          <w:b w:val="0"/>
+          <w:bCs w:val="0"/>
+          <w:i/>
+          <w:sz w:val="20"/>
+        </w:rPr>
+        <w:t>Ing</w:t>
+      </w:r>
+      <w:proofErr w:type="spellEnd"/>
+      <w:r>
+        <w:rPr>
+          <w:rFonts w:ascii="Liberation Sans" w:hAnsi="Liberation Sans"/>
+          <w:b w:val="0"/>
+          <w:bCs w:val="0"/>
+          <w:i/>
+          <w:sz w:val="20"/>
+        </w:rPr>
+        <w:t>-Es)</w:t>
+      </w:r>
+      <w:r>
+        <w:rPr>
+          <w:rFonts w:ascii="Liberation Sans" w:hAnsi="Liberation Sans"/>
+          <w:b w:val="0"/>
+          <w:bCs w:val="0"/>
+          <w:i/>
+          <w:sz w:val="20"/>
+        </w:rPr>
+        <w:t>.</w:t>
       </w:r>
       <w:r>
         <w:rPr>
@@ -215,6 +270,7 @@
             <w:r>
               <w:rPr>
                 <w:rFonts w:cs="Arial"/>
+                <w:b/>
                 <w:color w:val="000000"/>
               </w:rPr>
               <w:t xml:space="preserve"> </w:t>
@@ -224,14 +280,48 @@
                 <w:rFonts w:cs="Arial"/>
                 <w:color w:val="000000"/>
               </w:rPr>
-              <w:t>Mo</w:t>
-            </w:r>
-            <w:r>
-              <w:rPr>
-                <w:rFonts w:cs="Arial"/>
-                <w:color w:val="000000"/>
-              </w:rPr>
-              <w:t>strar relaciones entre palabras.</w:t>
+              <w:t xml:space="preserve">Gestionar palabras en </w:t>
+            </w:r>
+            <w:proofErr w:type="spellStart"/>
+            <w:r>
+              <w:rPr>
+                <w:rFonts w:cs="Arial"/>
+                <w:color w:val="000000"/>
+              </w:rPr>
+              <w:t>QtNLP-</w:t>
+            </w:r>
+            <w:proofErr w:type="gramStart"/>
+            <w:r>
+              <w:rPr>
+                <w:rFonts w:cs="Arial"/>
+                <w:color w:val="000000"/>
+              </w:rPr>
+              <w:t>Wordnet</w:t>
+            </w:r>
+            <w:proofErr w:type="spellEnd"/>
+            <w:r>
+              <w:rPr>
+                <w:rFonts w:cs="Arial"/>
+                <w:color w:val="000000"/>
+              </w:rPr>
+              <w:t>(</w:t>
+            </w:r>
+            <w:proofErr w:type="spellStart"/>
+            <w:proofErr w:type="gramEnd"/>
+            <w:r>
+              <w:rPr>
+                <w:rFonts w:cs="Arial"/>
+                <w:color w:val="000000"/>
+              </w:rPr>
+              <w:t>Ing</w:t>
+            </w:r>
+            <w:proofErr w:type="spellEnd"/>
+            <w:r>
+              <w:rPr>
+                <w:rFonts w:cs="Arial"/>
+                <w:color w:val="000000"/>
+              </w:rPr>
+              <w:t>-Es).</w:t>
             </w:r>
           </w:p>
         </w:tc>
@@ -684,44 +774,8 @@
                 <w:iCs/>
                 <w:color w:val="000000"/>
               </w:rPr>
-              <w:t>Mostrar al usuario las relaciones que existen entre palabras para poder ver sus sinónimos,</w:t>
-            </w:r>
-            <w:r>
-              <w:rPr>
-                <w:i/>
-                <w:iCs/>
-                <w:color w:val="000000"/>
-              </w:rPr>
-              <w:t xml:space="preserve"> antónimos, </w:t>
-            </w:r>
-            <w:proofErr w:type="spellStart"/>
-            <w:proofErr w:type="gramStart"/>
-            <w:r>
-              <w:rPr>
-                <w:i/>
-                <w:iCs/>
-                <w:color w:val="000000"/>
-              </w:rPr>
-              <w:t>ect</w:t>
-            </w:r>
-            <w:proofErr w:type="spellEnd"/>
-            <w:r>
-              <w:rPr>
-                <w:i/>
-                <w:iCs/>
-                <w:color w:val="000000"/>
-              </w:rPr>
-              <w:t xml:space="preserve">  </w:t>
-            </w:r>
-            <w:r>
-              <w:rPr>
-                <w:i/>
-                <w:iCs/>
-                <w:color w:val="000000"/>
-              </w:rPr>
-              <w:t>.</w:t>
-            </w:r>
-            <w:proofErr w:type="gramEnd"/>
+              <w:t xml:space="preserve">El usuario busca la palabra a modificar si no se encuentra se toma como inserción se puede buscar otra palabra que sea sinónimo o parecida para coger datos de ella, también se buscara en textos para poner en contexto al lingüista que está editando. </w:t>
+            </w:r>
           </w:p>
         </w:tc>
       </w:tr>
@@ -749,8 +803,7 @@
               <w:snapToGrid w:val="0"/>
               <w:rPr>
                 <w:rFonts w:cs="Arial"/>
-                <w:i/>
-                <w:iCs/>
+                <w:b/>
                 <w:color w:val="000000"/>
               </w:rPr>
             </w:pPr>
@@ -814,8 +867,6 @@
               </w:rPr>
               <w:t>Prototipo de interfaz</w:t>
             </w:r>
-            <w:bookmarkStart w:id="1" w:name="_GoBack"/>
-            <w:bookmarkEnd w:id="1"/>
             <w:r>
               <w:rPr>
                 <w:rFonts w:cs="Arial"/>
@@ -836,6 +887,37 @@
                 <w:color w:val="000000"/>
               </w:rPr>
             </w:pPr>
+            <w:r>
+              <w:rPr>
+                <w:rFonts w:cs="Arial"/>
+                <w:b/>
+                <w:color w:val="000000"/>
+              </w:rPr>
+              <w:pict>
+                <v:shapetype id="_x0000_t75" coordsize="21600,21600" o:spt="75" o:preferrelative="t" path="m@4@5l@4@11@9@11@9@5xe" filled="f" stroked="f">
+                  <v:stroke joinstyle="miter"/>
+                  <v:formulas>
+                    <v:f eqn="if lineDrawn pixelLineWidth 0"/>
+                    <v:f eqn="sum @0 1 0"/>
+                    <v:f eqn="sum 0 0 @1"/>
+                    <v:f eqn="prod @2 1 2"/>
+                    <v:f eqn="prod @3 21600 pixelWidth"/>
+                    <v:f eqn="prod @3 21600 pixelHeight"/>
+                    <v:f eqn="sum @0 0 1"/>
+                    <v:f eqn="prod @6 1 2"/>
+                    <v:f eqn="prod @7 21600 pixelWidth"/>
+                    <v:f eqn="sum @8 21600 0"/>
+                    <v:f eqn="prod @7 21600 pixelHeight"/>
+                    <v:f eqn="sum @10 21600 0"/>
+                  </v:formulas>
+                  <v:path o:extrusionok="f" gradientshapeok="t" o:connecttype="rect"/>
+                  <o:lock v:ext="edit" aspectratio="t"/>
+                </v:shapetype>
+                <v:shape id="_x0000_i1025" type="#_x0000_t75" style="width:367.5pt;height:214.5pt">
+                  <v:imagedata r:id="rId5" o:title="Interfaz de Edición"/>
+                </v:shape>
+              </w:pict>
+            </w:r>
           </w:p>
         </w:tc>
       </w:tr>
@@ -877,8 +959,157 @@
               <w:t>Tareas de Ingeniería:</w:t>
             </w:r>
           </w:p>
+          <w:p>
+            <w:pPr>
+              <w:pStyle w:val="Standard"/>
+              <w:numPr>
+                <w:ilvl w:val="0"/>
+                <w:numId w:val="3"/>
+              </w:numPr>
+              <w:snapToGrid w:val="0"/>
+              <w:spacing w:line="360" w:lineRule="auto"/>
+              <w:rPr>
+                <w:b/>
+                <w:bCs/>
+                <w:color w:val="000000"/>
+              </w:rPr>
+            </w:pPr>
+            <w:r>
+              <w:rPr>
+                <w:i/>
+                <w:iCs/>
+                <w:color w:val="000000"/>
+              </w:rPr>
+              <w:t>Coger e</w:t>
+            </w:r>
+            <w:r>
+              <w:rPr>
+                <w:i/>
+                <w:iCs/>
+                <w:color w:val="000000"/>
+              </w:rPr>
+              <w:t>l</w:t>
+            </w:r>
+            <w:r>
+              <w:rPr>
+                <w:i/>
+                <w:iCs/>
+                <w:color w:val="000000"/>
+              </w:rPr>
+              <w:t xml:space="preserve"> </w:t>
+            </w:r>
+            <w:r>
+              <w:rPr>
+                <w:i/>
+                <w:iCs/>
+                <w:color w:val="000000"/>
+              </w:rPr>
+              <w:t xml:space="preserve">método ya implementado </w:t>
+            </w:r>
+            <w:r>
+              <w:rPr>
+                <w:i/>
+                <w:iCs/>
+                <w:color w:val="000000"/>
+              </w:rPr>
+              <w:t>buscar de</w:t>
+            </w:r>
+            <w:r>
+              <w:rPr>
+                <w:i/>
+                <w:iCs/>
+                <w:color w:val="000000"/>
+              </w:rPr>
+              <w:t xml:space="preserve"> la interfaz de mostrar</w:t>
+            </w:r>
+          </w:p>
+          <w:p>
+            <w:pPr>
+              <w:pStyle w:val="Standard"/>
+              <w:numPr>
+                <w:ilvl w:val="0"/>
+                <w:numId w:val="3"/>
+              </w:numPr>
+              <w:snapToGrid w:val="0"/>
+              <w:spacing w:line="360" w:lineRule="auto"/>
+              <w:rPr>
+                <w:b/>
+                <w:bCs/>
+                <w:color w:val="000000"/>
+              </w:rPr>
+            </w:pPr>
+            <w:r>
+              <w:rPr>
+                <w:i/>
+                <w:iCs/>
+                <w:color w:val="000000"/>
+              </w:rPr>
+              <w:t xml:space="preserve">Implementar método para pasar las filas del </w:t>
+            </w:r>
+            <w:r>
+              <w:rPr>
+                <w:b/>
+                <w:bCs/>
+                <w:color w:val="000000"/>
+              </w:rPr>
+              <w:t xml:space="preserve"> </w:t>
+            </w:r>
+            <w:proofErr w:type="spellStart"/>
+            <w:r>
+              <w:rPr>
+                <w:i/>
+                <w:iCs/>
+                <w:color w:val="000000"/>
+              </w:rPr>
+              <w:t>Qtablewidget</w:t>
+            </w:r>
+            <w:proofErr w:type="spellEnd"/>
+            <w:r>
+              <w:rPr>
+                <w:i/>
+                <w:iCs/>
+                <w:color w:val="000000"/>
+              </w:rPr>
+              <w:t xml:space="preserve"> </w:t>
+            </w:r>
+            <w:proofErr w:type="spellStart"/>
+            <w:r>
+              <w:rPr>
+                <w:i/>
+                <w:iCs/>
+                <w:color w:val="000000"/>
+              </w:rPr>
+              <w:t>inferios</w:t>
+            </w:r>
+            <w:proofErr w:type="spellEnd"/>
+            <w:r>
+              <w:rPr>
+                <w:i/>
+                <w:iCs/>
+                <w:color w:val="000000"/>
+              </w:rPr>
+              <w:t xml:space="preserve"> al superior</w:t>
+            </w:r>
+            <w:r>
+              <w:rPr>
+                <w:b/>
+                <w:bCs/>
+                <w:color w:val="000000"/>
+              </w:rPr>
+              <w:t xml:space="preserve"> </w:t>
+            </w:r>
+            <w:r>
+              <w:rPr>
+                <w:b/>
+                <w:bCs/>
+                <w:color w:val="000000"/>
+              </w:rPr>
+              <w:t xml:space="preserve"> </w:t>
+            </w:r>
+          </w:p>
         </w:tc>
       </w:tr>
+      <w:bookmarkEnd w:id="1"/>
     </w:tbl>
     <w:p/>
     <w:sectPr>
@@ -894,6 +1125,119 @@
 <file path=word/numbering.xml><?xml version="1.0" encoding="utf-8"?>
 <w:numbering xmlns:wpc="http://schemas.microsoft.com/office/word/2010/wordprocessingCanvas" xmlns:mc="http://schemas.openxmlformats.org/markup-compatibility/2006" xmlns:o="urn:schemas-microsoft-com:office:office" xmlns:r="http://schemas.openxmlformats.org/officeDocument/2006/relationships" xmlns:m="http://schemas.openxmlformats.org/officeDocument/2006/math" xmlns:v="urn:schemas-microsoft-com:vml" xmlns:wp14="http://schemas.microsoft.com/office/word/2010/wordprocessingDrawing" xmlns:wp="http://schemas.openxmlformats.org/drawingml/2006/wordprocessingDrawing" xmlns:w10="urn:schemas-microsoft-com:office:word" xmlns:w="http://schemas.openxmlformats.org/wordprocessingml/2006/main" xmlns:w14="http://schemas.microsoft.com/office/word/2010/wordml" xmlns:w15="http://schemas.microsoft.com/office/word/2012/wordml" xmlns:wpg="http://schemas.microsoft.com/office/word/2010/wordprocessingGroup" xmlns:wpi="http://schemas.microsoft.com/office/word/2010/wordprocessingInk" xmlns:wne="http://schemas.microsoft.com/office/word/2006/wordml" xmlns:wps="http://schemas.microsoft.com/office/word/2010/wordprocessingShape" mc:Ignorable="w14 w15 wp14">
   <w:abstractNum w:abstractNumId="0">
+    <w:nsid w:val="0B82257C"/>
+    <w:multiLevelType w:val="hybridMultilevel"/>
+    <w:tmpl w:val="5C5E0E22"/>
+    <w:lvl w:ilvl="0" w:tplc="080A0001">
+      <w:start w:val="1"/>
+      <w:numFmt w:val="bullet"/>
+      <w:lvlText w:val=""/>
+      <w:lvlJc w:val="left"/>
+      <w:pPr>
+        <w:ind w:left="776" w:hanging="360"/>
+      </w:pPr>
+      <w:rPr>
+        <w:rFonts w:ascii="Symbol" w:hAnsi="Symbol" w:hint="default"/>
+      </w:rPr>
+    </w:lvl>
+    <w:lvl w:ilvl="1" w:tplc="080A0003" w:tentative="1">
+      <w:start w:val="1"/>
+      <w:numFmt w:val="bullet"/>
+      <w:lvlText w:val="o"/>
+      <w:lvlJc w:val="left"/>
+      <w:pPr>
+        <w:ind w:left="1496" w:hanging="360"/>
+      </w:pPr>
+      <w:rPr>
+        <w:rFonts w:ascii="Courier New" w:hAnsi="Courier New" w:cs="Courier New" w:hint="default"/>
+      </w:rPr>
+    </w:lvl>
+    <w:lvl w:ilvl="2" w:tplc="080A0005" w:tentative="1">
+      <w:start w:val="1"/>
+      <w:numFmt w:val="bullet"/>
+      <w:lvlText w:val=""/>
+      <w:lvlJc w:val="left"/>
+      <w:pPr>
+        <w:ind w:left="2216" w:hanging="360"/>
+      </w:pPr>
+      <w:rPr>
+        <w:rFonts w:ascii="Wingdings" w:hAnsi="Wingdings" w:hint="default"/>
+      </w:rPr>
+    </w:lvl>
+    <w:lvl w:ilvl="3" w:tplc="080A0001" w:tentative="1">
+      <w:start w:val="1"/>
+      <w:numFmt w:val="bullet"/>
+      <w:lvlText w:val=""/>
+      <w:lvlJc w:val="left"/>
+      <w:pPr>
+        <w:ind w:left="2936" w:hanging="360"/>
+      </w:pPr>
+      <w:rPr>
+        <w:rFonts w:ascii="Symbol" w:hAnsi="Symbol" w:hint="default"/>
+      </w:rPr>
+    </w:lvl>
+    <w:lvl w:ilvl="4" w:tplc="080A0003" w:tentative="1">
+      <w:start w:val="1"/>
+      <w:numFmt w:val="bullet"/>
+      <w:lvlText w:val="o"/>
+      <w:lvlJc w:val="left"/>
+      <w:pPr>
+        <w:ind w:left="3656" w:hanging="360"/>
+      </w:pPr>
+      <w:rPr>
+        <w:rFonts w:ascii="Courier New" w:hAnsi="Courier New" w:cs="Courier New" w:hint="default"/>
+      </w:rPr>
+    </w:lvl>
+    <w:lvl w:ilvl="5" w:tplc="080A0005" w:tentative="1">
+      <w:start w:val="1"/>
+      <w:numFmt w:val="bullet"/>
+      <w:lvlText w:val=""/>
+      <w:lvlJc w:val="left"/>
+      <w:pPr>
+        <w:ind w:left="4376" w:hanging="360"/>
+      </w:pPr>
+      <w:rPr>
+        <w:rFonts w:ascii="Wingdings" w:hAnsi="Wingdings" w:hint="default"/>
+      </w:rPr>
+    </w:lvl>
+    <w:lvl w:ilvl="6" w:tplc="080A0001" w:tentative="1">
+      <w:start w:val="1"/>
+      <w:numFmt w:val="bullet"/>
+      <w:lvlText w:val=""/>
+      <w:lvlJc w:val="left"/>
+      <w:pPr>
+        <w:ind w:left="5096" w:hanging="360"/>
+      </w:pPr>
+      <w:rPr>
+        <w:rFonts w:ascii="Symbol" w:hAnsi="Symbol" w:hint="default"/>
+      </w:rPr>
+    </w:lvl>
+    <w:lvl w:ilvl="7" w:tplc="080A0003" w:tentative="1">
+      <w:start w:val="1"/>
+      <w:numFmt w:val="bullet"/>
+      <w:lvlText w:val="o"/>
+      <w:lvlJc w:val="left"/>
+      <w:pPr>
+        <w:ind w:left="5816" w:hanging="360"/>
+      </w:pPr>
+      <w:rPr>
+        <w:rFonts w:ascii="Courier New" w:hAnsi="Courier New" w:cs="Courier New" w:hint="default"/>
+      </w:rPr>
+    </w:lvl>
+    <w:lvl w:ilvl="8" w:tplc="080A0005" w:tentative="1">
+      <w:start w:val="1"/>
+      <w:numFmt w:val="bullet"/>
+      <w:lvlText w:val=""/>
+      <w:lvlJc w:val="left"/>
+      <w:pPr>
+        <w:ind w:left="6536" w:hanging="360"/>
+      </w:pPr>
+      <w:rPr>
+        <w:rFonts w:ascii="Wingdings" w:hAnsi="Wingdings" w:hint="default"/>
+      </w:rPr>
+    </w:lvl>
+  </w:abstractNum>
+  <w:abstractNum w:abstractNumId="1">
     <w:nsid w:val="4A601609"/>
     <w:multiLevelType w:val="multilevel"/>
     <w:tmpl w:val="0B0885B4"/>
@@ -997,8 +1341,127 @@
       </w:rPr>
     </w:lvl>
   </w:abstractNum>
+  <w:abstractNum w:abstractNumId="2">
+    <w:nsid w:val="7CDF414F"/>
+    <w:multiLevelType w:val="hybridMultilevel"/>
+    <w:tmpl w:val="7D48B96E"/>
+    <w:lvl w:ilvl="0" w:tplc="080A0001">
+      <w:start w:val="1"/>
+      <w:numFmt w:val="bullet"/>
+      <w:lvlText w:val=""/>
+      <w:lvlJc w:val="left"/>
+      <w:pPr>
+        <w:ind w:left="720" w:hanging="360"/>
+      </w:pPr>
+      <w:rPr>
+        <w:rFonts w:ascii="Symbol" w:hAnsi="Symbol" w:hint="default"/>
+      </w:rPr>
+    </w:lvl>
+    <w:lvl w:ilvl="1" w:tplc="080A0003" w:tentative="1">
+      <w:start w:val="1"/>
+      <w:numFmt w:val="bullet"/>
+      <w:lvlText w:val="o"/>
+      <w:lvlJc w:val="left"/>
+      <w:pPr>
+        <w:ind w:left="1440" w:hanging="360"/>
+      </w:pPr>
+      <w:rPr>
+        <w:rFonts w:ascii="Courier New" w:hAnsi="Courier New" w:cs="Courier New" w:hint="default"/>
+      </w:rPr>
+    </w:lvl>
+    <w:lvl w:ilvl="2" w:tplc="080A0005" w:tentative="1">
+      <w:start w:val="1"/>
+      <w:numFmt w:val="bullet"/>
+      <w:lvlText w:val=""/>
+      <w:lvlJc w:val="left"/>
+      <w:pPr>
+        <w:ind w:left="2160" w:hanging="360"/>
+      </w:pPr>
+      <w:rPr>
+        <w:rFonts w:ascii="Wingdings" w:hAnsi="Wingdings" w:hint="default"/>
+      </w:rPr>
+    </w:lvl>
+    <w:lvl w:ilvl="3" w:tplc="080A0001" w:tentative="1">
+      <w:start w:val="1"/>
+      <w:numFmt w:val="bullet"/>
+      <w:lvlText w:val=""/>
+      <w:lvlJc w:val="left"/>
+      <w:pPr>
+        <w:ind w:left="2880" w:hanging="360"/>
+      </w:pPr>
+      <w:rPr>
+        <w:rFonts w:ascii="Symbol" w:hAnsi="Symbol" w:hint="default"/>
+      </w:rPr>
+    </w:lvl>
+    <w:lvl w:ilvl="4" w:tplc="080A0003" w:tentative="1">
+      <w:start w:val="1"/>
+      <w:numFmt w:val="bullet"/>
+      <w:lvlText w:val="o"/>
+      <w:lvlJc w:val="left"/>
+      <w:pPr>
+        <w:ind w:left="3600" w:hanging="360"/>
+      </w:pPr>
+      <w:rPr>
+        <w:rFonts w:ascii="Courier New" w:hAnsi="Courier New" w:cs="Courier New" w:hint="default"/>
+      </w:rPr>
+    </w:lvl>
+    <w:lvl w:ilvl="5" w:tplc="080A0005" w:tentative="1">
+      <w:start w:val="1"/>
+      <w:numFmt w:val="bullet"/>
+      <w:lvlText w:val=""/>
+      <w:lvlJc w:val="left"/>
+      <w:pPr>
+        <w:ind w:left="4320" w:hanging="360"/>
+      </w:pPr>
+      <w:rPr>
+        <w:rFonts w:ascii="Wingdings" w:hAnsi="Wingdings" w:hint="default"/>
+      </w:rPr>
+    </w:lvl>
+    <w:lvl w:ilvl="6" w:tplc="080A0001" w:tentative="1">
+      <w:start w:val="1"/>
+      <w:numFmt w:val="bullet"/>
+      <w:lvlText w:val=""/>
+      <w:lvlJc w:val="left"/>
+      <w:pPr>
+        <w:ind w:left="5040" w:hanging="360"/>
+      </w:pPr>
+      <w:rPr>
+        <w:rFonts w:ascii="Symbol" w:hAnsi="Symbol" w:hint="default"/>
+      </w:rPr>
+    </w:lvl>
+    <w:lvl w:ilvl="7" w:tplc="080A0003" w:tentative="1">
+      <w:start w:val="1"/>
+      <w:numFmt w:val="bullet"/>
+      <w:lvlText w:val="o"/>
+      <w:lvlJc w:val="left"/>
+      <w:pPr>
+        <w:ind w:left="5760" w:hanging="360"/>
+      </w:pPr>
+      <w:rPr>
+        <w:rFonts w:ascii="Courier New" w:hAnsi="Courier New" w:cs="Courier New" w:hint="default"/>
+      </w:rPr>
+    </w:lvl>
+    <w:lvl w:ilvl="8" w:tplc="080A0005" w:tentative="1">
+      <w:start w:val="1"/>
+      <w:numFmt w:val="bullet"/>
+      <w:lvlText w:val=""/>
+      <w:lvlJc w:val="left"/>
+      <w:pPr>
+        <w:ind w:left="6480" w:hanging="360"/>
+      </w:pPr>
+      <w:rPr>
+        <w:rFonts w:ascii="Wingdings" w:hAnsi="Wingdings" w:hint="default"/>
+      </w:rPr>
+    </w:lvl>
+  </w:abstractNum>
   <w:num w:numId="1">
+    <w:abstractNumId w:val="1"/>
+  </w:num>
+  <w:num w:numId="2">
     <w:abstractNumId w:val="0"/>
+  </w:num>
+  <w:num w:numId="3">
+    <w:abstractNumId w:val="2"/>
   </w:num>
 </w:numbering>
 </file>

</xml_diff>